<commit_message>
Updated test cases file, video #2, etc....All for deliverables #2 due today...
</commit_message>
<xml_diff>
--- a/Project_Files/Project_Notebook/ProjectNotebook.docx
+++ b/Project_Files/Project_Notebook/ProjectNotebook.docx
@@ -9139,12 +9139,12 @@
           <wp:inline distB="114300" distT="114300" distL="114300" distR="114300">
             <wp:extent cx="5943600" cy="2133600"/>
             <wp:effectExtent b="0" l="0" r="0" t="0"/>
-            <wp:docPr descr="Context Diagram.png" id="2" name="image03.png"/>
+            <wp:docPr descr="Context Diagram.png" id="2" name="image04.png"/>
             <a:graphic>
               <a:graphicData uri="http://schemas.openxmlformats.org/drawingml/2006/picture">
                 <pic:pic>
                   <pic:nvPicPr>
-                    <pic:cNvPr descr="Context Diagram.png" id="0" name="image03.png"/>
+                    <pic:cNvPr descr="Context Diagram.png" id="0" name="image04.png"/>
                     <pic:cNvPicPr preferRelativeResize="0"/>
                   </pic:nvPicPr>
                   <pic:blipFill>
@@ -10239,6 +10239,94 @@
           <w:rtl w:val="0"/>
         </w:rPr>
         <w:t xml:space="preserve">Up-to-date timesheet for all team members</w:t>
+      </w:r>
+    </w:p>
+    <w:p>
+      <w:pPr>
+        <w:numPr>
+          <w:ilvl w:val="1"/>
+          <w:numId w:val="1"/>
+        </w:numPr>
+        <w:spacing w:after="60" w:lineRule="auto"/>
+        <w:ind w:left="1440" w:hanging="360"/>
+        <w:contextualSpacing w:val="1"/>
+        <w:rPr>
+          <w:rFonts w:ascii="Cambria" w:cs="Cambria" w:eastAsia="Cambria" w:hAnsi="Cambria"/>
+          <w:u w:val="none"/>
+        </w:rPr>
+      </w:pPr>
+      <w:r>
+        <w:rPr>
+          <w:rFonts w:ascii="Cambria" w:cs="Cambria" w:eastAsia="Cambria" w:hAnsi="Cambria"/>
+          <w:rtl w:val="0"/>
+        </w:rPr>
+        <w:t xml:space="preserve">Jimmy: 30 hours (avg. 7 hours per week)</w:t>
+      </w:r>
+    </w:p>
+    <w:p>
+      <w:pPr>
+        <w:numPr>
+          <w:ilvl w:val="1"/>
+          <w:numId w:val="1"/>
+        </w:numPr>
+        <w:spacing w:after="60" w:lineRule="auto"/>
+        <w:ind w:left="1440" w:hanging="360"/>
+        <w:contextualSpacing w:val="1"/>
+        <w:rPr>
+          <w:rFonts w:ascii="Cambria" w:cs="Cambria" w:eastAsia="Cambria" w:hAnsi="Cambria"/>
+          <w:u w:val="none"/>
+        </w:rPr>
+      </w:pPr>
+      <w:r>
+        <w:rPr>
+          <w:rFonts w:ascii="Cambria" w:cs="Cambria" w:eastAsia="Cambria" w:hAnsi="Cambria"/>
+          <w:rtl w:val="0"/>
+        </w:rPr>
+        <w:t xml:space="preserve">Michael: 30 hours (avg. 7 hours per week)</w:t>
+      </w:r>
+    </w:p>
+    <w:p>
+      <w:pPr>
+        <w:numPr>
+          <w:ilvl w:val="1"/>
+          <w:numId w:val="1"/>
+        </w:numPr>
+        <w:spacing w:after="60" w:lineRule="auto"/>
+        <w:ind w:left="1440" w:hanging="360"/>
+        <w:contextualSpacing w:val="1"/>
+        <w:rPr>
+          <w:rFonts w:ascii="Cambria" w:cs="Cambria" w:eastAsia="Cambria" w:hAnsi="Cambria"/>
+          <w:u w:val="none"/>
+        </w:rPr>
+      </w:pPr>
+      <w:r>
+        <w:rPr>
+          <w:rFonts w:ascii="Cambria" w:cs="Cambria" w:eastAsia="Cambria" w:hAnsi="Cambria"/>
+          <w:rtl w:val="0"/>
+        </w:rPr>
+        <w:t xml:space="preserve">Jose: 30 hours (avg. 7 hours per week)</w:t>
+      </w:r>
+    </w:p>
+    <w:p>
+      <w:pPr>
+        <w:numPr>
+          <w:ilvl w:val="1"/>
+          <w:numId w:val="1"/>
+        </w:numPr>
+        <w:spacing w:after="60" w:lineRule="auto"/>
+        <w:ind w:left="1440" w:hanging="360"/>
+        <w:contextualSpacing w:val="1"/>
+        <w:rPr>
+          <w:rFonts w:ascii="Cambria" w:cs="Cambria" w:eastAsia="Cambria" w:hAnsi="Cambria"/>
+          <w:u w:val="none"/>
+        </w:rPr>
+      </w:pPr>
+      <w:r>
+        <w:rPr>
+          <w:rFonts w:ascii="Cambria" w:cs="Cambria" w:eastAsia="Cambria" w:hAnsi="Cambria"/>
+          <w:rtl w:val="0"/>
+        </w:rPr>
+        <w:t xml:space="preserve">Julian: 30 hours (avg. 7 hours per week)</w:t>
       </w:r>
     </w:p>
     <w:p>

</xml_diff>

<commit_message>
Updated the google docs
</commit_message>
<xml_diff>
--- a/Project_Files/Project_Notebook/ProjectNotebook.docx
+++ b/Project_Files/Project_Notebook/ProjectNotebook.docx
@@ -483,7 +483,7 @@
           <w:rFonts w:ascii="Cambria" w:cs="Cambria" w:eastAsia="Cambria" w:hAnsi="Cambria"/>
           <w:rtl w:val="0"/>
         </w:rPr>
-        <w:t xml:space="preserve">Build 3 - Sync (Start=3/15/16, End=3/24/16)</w:t>
+        <w:t xml:space="preserve">Build 3 - Sync (Start=4/4/16, End=4/24/16)</w:t>
       </w:r>
     </w:p>
     <w:p>
@@ -504,7 +504,7 @@
           <w:rFonts w:ascii="Cambria" w:cs="Cambria" w:eastAsia="Cambria" w:hAnsi="Cambria"/>
           <w:rtl w:val="0"/>
         </w:rPr>
-        <w:t xml:space="preserve">-Sync City Workers/Law Enf. (Start=3/15/16, End=3/24/16)</w:t>
+        <w:t xml:space="preserve">-Sync City Workers/Law Enf. (Start=4/4/16, End=4/24/16)</w:t>
       </w:r>
     </w:p>
     <w:p>
@@ -546,7 +546,7 @@
           <w:rFonts w:ascii="Cambria" w:cs="Cambria" w:eastAsia="Cambria" w:hAnsi="Cambria"/>
           <w:rtl w:val="0"/>
         </w:rPr>
-        <w:t xml:space="preserve">Not Available Yet</w:t>
+        <w:t xml:space="preserve">Software Size: 1,500 SLOC</w:t>
       </w:r>
     </w:p>
     <w:p>
@@ -580,12 +580,12 @@
           <wp:inline distB="114300" distT="114300" distL="114300" distR="114300">
             <wp:extent cx="5943600" cy="5003800"/>
             <wp:effectExtent b="0" l="0" r="0" t="0"/>
-            <wp:docPr id="3" name="image05.png"/>
+            <wp:docPr id="5" name="image09.png"/>
             <a:graphic>
               <a:graphicData uri="http://schemas.openxmlformats.org/drawingml/2006/picture">
                 <pic:pic>
                   <pic:nvPicPr>
-                    <pic:cNvPr id="0" name="image05.png"/>
+                    <pic:cNvPr id="0" name="image09.png"/>
                     <pic:cNvPicPr preferRelativeResize="0"/>
                   </pic:nvPicPr>
                   <pic:blipFill>
@@ -9139,12 +9139,12 @@
           <wp:inline distB="114300" distT="114300" distL="114300" distR="114300">
             <wp:extent cx="5943600" cy="2133600"/>
             <wp:effectExtent b="0" l="0" r="0" t="0"/>
-            <wp:docPr descr="Context Diagram.png" id="2" name="image04.png"/>
+            <wp:docPr descr="Context Diagram.png" id="4" name="image08.png"/>
             <a:graphic>
               <a:graphicData uri="http://schemas.openxmlformats.org/drawingml/2006/picture">
                 <pic:pic>
                   <pic:nvPicPr>
-                    <pic:cNvPr descr="Context Diagram.png" id="0" name="image04.png"/>
+                    <pic:cNvPr descr="Context Diagram.png" id="0" name="image08.png"/>
                     <pic:cNvPicPr preferRelativeResize="0"/>
                   </pic:nvPicPr>
                   <pic:blipFill>
@@ -9401,19 +9401,123 @@
           <w:ilvl w:val="1"/>
           <w:numId w:val="1"/>
         </w:numPr>
+        <w:spacing w:line="331.2" w:lineRule="auto"/>
         <w:ind w:left="1440" w:hanging="360"/>
         <w:contextualSpacing w:val="1"/>
         <w:rPr>
-          <w:rFonts w:ascii="Cambria" w:cs="Cambria" w:eastAsia="Cambria" w:hAnsi="Cambria"/>
-          <w:u w:val="none"/>
-        </w:rPr>
-      </w:pPr>
-      <w:r>
-        <w:rPr>
-          <w:rFonts w:ascii="Cambria" w:cs="Cambria" w:eastAsia="Cambria" w:hAnsi="Cambria"/>
-          <w:rtl w:val="0"/>
-        </w:rPr>
-        <w:t xml:space="preserve">Top level architecture diagram</w:t>
+          <w:sz w:val="20"/>
+          <w:szCs w:val="20"/>
+        </w:rPr>
+      </w:pPr>
+      <w:r>
+        <w:rPr>
+          <w:sz w:val="20"/>
+          <w:szCs w:val="20"/>
+          <w:rtl w:val="0"/>
+        </w:rPr>
+        <w:t xml:space="preserve">Primary Key: incidentID (class Information)</w:t>
+      </w:r>
+    </w:p>
+    <w:p>
+      <w:pPr>
+        <w:numPr>
+          <w:ilvl w:val="1"/>
+          <w:numId w:val="1"/>
+        </w:numPr>
+        <w:spacing w:line="331.2" w:lineRule="auto"/>
+        <w:ind w:left="1440" w:hanging="360"/>
+        <w:contextualSpacing w:val="1"/>
+        <w:rPr>
+          <w:sz w:val="20"/>
+          <w:szCs w:val="20"/>
+        </w:rPr>
+      </w:pPr>
+      <w:r>
+        <w:rPr>
+          <w:sz w:val="20"/>
+          <w:szCs w:val="20"/>
+          <w:rtl w:val="0"/>
+        </w:rPr>
+        <w:t xml:space="preserve">Foreign Key: userAccess (class UserAccess)</w:t>
+      </w:r>
+    </w:p>
+    <w:p>
+      <w:pPr>
+        <w:numPr>
+          <w:ilvl w:val="1"/>
+          <w:numId w:val="1"/>
+        </w:numPr>
+        <w:spacing w:line="331.2" w:lineRule="auto"/>
+        <w:ind w:left="1440" w:hanging="360"/>
+        <w:contextualSpacing w:val="1"/>
+        <w:rPr>
+          <w:sz w:val="20"/>
+          <w:szCs w:val="20"/>
+        </w:rPr>
+      </w:pPr>
+      <w:r>
+        <w:rPr>
+          <w:sz w:val="20"/>
+          <w:szCs w:val="20"/>
+          <w:rtl w:val="0"/>
+        </w:rPr>
+        <w:t xml:space="preserve">Indices 1-7 onlin, 7-14 offline</w:t>
+      </w:r>
+    </w:p>
+    <w:p>
+      <w:pPr>
+        <w:spacing w:after="60" w:before="60" w:lineRule="auto"/>
+        <w:contextualSpacing w:val="0"/>
+        <w:jc w:val="center"/>
+      </w:pPr>
+      <w:r>
+        <w:rPr>
+          <w:sz w:val="20"/>
+          <w:szCs w:val="20"/>
+          <w:rtl w:val="0"/>
+        </w:rPr>
+        <w:tab/>
+        <w:tab/>
+        <w:tab/>
+      </w:r>
+      <w:r>
+        <w:drawing>
+          <wp:inline distB="114300" distT="114300" distL="114300" distR="114300">
+            <wp:extent cx="4186238" cy="2515768"/>
+            <wp:effectExtent b="0" l="0" r="0" t="0"/>
+            <wp:docPr id="2" name="image06.png"/>
+            <a:graphic>
+              <a:graphicData uri="http://schemas.openxmlformats.org/drawingml/2006/picture">
+                <pic:pic>
+                  <pic:nvPicPr>
+                    <pic:cNvPr id="0" name="image06.png"/>
+                    <pic:cNvPicPr preferRelativeResize="0"/>
+                  </pic:nvPicPr>
+                  <pic:blipFill>
+                    <a:blip r:embed="rId9"/>
+                    <a:srcRect b="0" l="0" r="0" t="0"/>
+                    <a:stretch>
+                      <a:fillRect/>
+                    </a:stretch>
+                  </pic:blipFill>
+                  <pic:spPr>
+                    <a:xfrm>
+                      <a:off x="0" y="0"/>
+                      <a:ext cx="4186238" cy="2515768"/>
+                    </a:xfrm>
+                    <a:prstGeom prst="rect"/>
+                    <a:ln/>
+                  </pic:spPr>
+                </pic:pic>
+              </a:graphicData>
+            </a:graphic>
+          </wp:inline>
+        </w:drawing>
+      </w:r>
+      <w:r>
+        <w:rPr>
+          <w:rtl w:val="0"/>
+        </w:rPr>
       </w:r>
     </w:p>
     <w:p>
@@ -9434,7 +9538,402 @@
           <w:rFonts w:ascii="Cambria" w:cs="Cambria" w:eastAsia="Cambria" w:hAnsi="Cambria"/>
           <w:rtl w:val="0"/>
         </w:rPr>
-        <w:t xml:space="preserve">Alternatives investigated and rationale for selection</w:t>
+        <w:t xml:space="preserve">Top level architecture diagram</w:t>
+      </w:r>
+    </w:p>
+    <w:p>
+      <w:pPr>
+        <w:numPr>
+          <w:ilvl w:val="2"/>
+          <w:numId w:val="1"/>
+        </w:numPr>
+        <w:spacing w:line="331.2" w:lineRule="auto"/>
+        <w:ind w:left="2160" w:hanging="360"/>
+        <w:contextualSpacing w:val="1"/>
+        <w:rPr>
+          <w:sz w:val="20"/>
+          <w:szCs w:val="20"/>
+        </w:rPr>
+      </w:pPr>
+      <w:r>
+        <w:rPr>
+          <w:sz w:val="20"/>
+          <w:szCs w:val="20"/>
+          <w:rtl w:val="0"/>
+        </w:rPr>
+        <w:t xml:space="preserve">Model:</w:t>
+      </w:r>
+    </w:p>
+    <w:p>
+      <w:pPr>
+        <w:numPr>
+          <w:ilvl w:val="3"/>
+          <w:numId w:val="1"/>
+        </w:numPr>
+        <w:spacing w:line="331.2" w:lineRule="auto"/>
+        <w:ind w:left="2880" w:hanging="360"/>
+        <w:contextualSpacing w:val="1"/>
+        <w:rPr>
+          <w:sz w:val="20"/>
+          <w:szCs w:val="20"/>
+        </w:rPr>
+      </w:pPr>
+      <w:r>
+        <w:rPr>
+          <w:sz w:val="20"/>
+          <w:szCs w:val="20"/>
+          <w:rtl w:val="0"/>
+        </w:rPr>
+        <w:t xml:space="preserve">Class: Information</w:t>
+      </w:r>
+    </w:p>
+    <w:p>
+      <w:pPr>
+        <w:numPr>
+          <w:ilvl w:val="4"/>
+          <w:numId w:val="1"/>
+        </w:numPr>
+        <w:spacing w:line="331.2" w:lineRule="auto"/>
+        <w:ind w:left="3600" w:hanging="360"/>
+        <w:contextualSpacing w:val="1"/>
+        <w:rPr>
+          <w:sz w:val="20"/>
+          <w:szCs w:val="20"/>
+        </w:rPr>
+      </w:pPr>
+      <w:r>
+        <w:rPr>
+          <w:sz w:val="20"/>
+          <w:szCs w:val="20"/>
+          <w:rtl w:val="0"/>
+        </w:rPr>
+        <w:t xml:space="preserve">incidentName: records the name of the incident</w:t>
+      </w:r>
+    </w:p>
+    <w:p>
+      <w:pPr>
+        <w:numPr>
+          <w:ilvl w:val="4"/>
+          <w:numId w:val="1"/>
+        </w:numPr>
+        <w:spacing w:line="331.2" w:lineRule="auto"/>
+        <w:ind w:left="3600" w:hanging="360"/>
+        <w:contextualSpacing w:val="1"/>
+        <w:rPr>
+          <w:sz w:val="20"/>
+          <w:szCs w:val="20"/>
+        </w:rPr>
+      </w:pPr>
+      <w:r>
+        <w:rPr>
+          <w:sz w:val="20"/>
+          <w:szCs w:val="20"/>
+          <w:rtl w:val="0"/>
+        </w:rPr>
+        <w:t xml:space="preserve">Name: name of the crew member</w:t>
+      </w:r>
+    </w:p>
+    <w:p>
+      <w:pPr>
+        <w:numPr>
+          <w:ilvl w:val="4"/>
+          <w:numId w:val="1"/>
+        </w:numPr>
+        <w:spacing w:line="331.2" w:lineRule="auto"/>
+        <w:ind w:left="3600" w:hanging="360"/>
+        <w:contextualSpacing w:val="1"/>
+        <w:rPr>
+          <w:sz w:val="20"/>
+          <w:szCs w:val="20"/>
+        </w:rPr>
+      </w:pPr>
+      <w:r>
+        <w:rPr>
+          <w:sz w:val="20"/>
+          <w:szCs w:val="20"/>
+          <w:rtl w:val="0"/>
+        </w:rPr>
+        <w:t xml:space="preserve">Supervisor: name of supervisor</w:t>
+      </w:r>
+    </w:p>
+    <w:p>
+      <w:pPr>
+        <w:numPr>
+          <w:ilvl w:val="4"/>
+          <w:numId w:val="1"/>
+        </w:numPr>
+        <w:spacing w:line="331.2" w:lineRule="auto"/>
+        <w:ind w:left="3600" w:hanging="360"/>
+        <w:contextualSpacing w:val="1"/>
+        <w:rPr>
+          <w:sz w:val="20"/>
+          <w:szCs w:val="20"/>
+        </w:rPr>
+      </w:pPr>
+      <w:r>
+        <w:rPr>
+          <w:sz w:val="20"/>
+          <w:szCs w:val="20"/>
+          <w:rtl w:val="0"/>
+        </w:rPr>
+        <w:t xml:space="preserve">DateOnSite: date the cleanup occurred</w:t>
+      </w:r>
+    </w:p>
+    <w:p>
+      <w:pPr>
+        <w:numPr>
+          <w:ilvl w:val="4"/>
+          <w:numId w:val="1"/>
+        </w:numPr>
+        <w:spacing w:line="331.2" w:lineRule="auto"/>
+        <w:ind w:left="3600" w:hanging="360"/>
+        <w:contextualSpacing w:val="1"/>
+        <w:rPr>
+          <w:sz w:val="20"/>
+          <w:szCs w:val="20"/>
+        </w:rPr>
+      </w:pPr>
+      <w:r>
+        <w:rPr>
+          <w:sz w:val="20"/>
+          <w:szCs w:val="20"/>
+          <w:rtl w:val="0"/>
+        </w:rPr>
+        <w:t xml:space="preserve">ScaleOfCleanup: scale</w:t>
+      </w:r>
+    </w:p>
+    <w:p>
+      <w:pPr>
+        <w:numPr>
+          <w:ilvl w:val="4"/>
+          <w:numId w:val="1"/>
+        </w:numPr>
+        <w:spacing w:line="331.2" w:lineRule="auto"/>
+        <w:ind w:left="3600" w:hanging="360"/>
+        <w:contextualSpacing w:val="1"/>
+        <w:rPr>
+          <w:sz w:val="20"/>
+          <w:szCs w:val="20"/>
+        </w:rPr>
+      </w:pPr>
+      <w:r>
+        <w:rPr>
+          <w:sz w:val="20"/>
+          <w:szCs w:val="20"/>
+          <w:rtl w:val="0"/>
+        </w:rPr>
+        <w:t xml:space="preserve">DatePosted: date posted to site</w:t>
+      </w:r>
+    </w:p>
+    <w:p>
+      <w:pPr>
+        <w:numPr>
+          <w:ilvl w:val="4"/>
+          <w:numId w:val="1"/>
+        </w:numPr>
+        <w:spacing w:line="331.2" w:lineRule="auto"/>
+        <w:ind w:left="3600" w:hanging="360"/>
+        <w:contextualSpacing w:val="1"/>
+        <w:rPr>
+          <w:sz w:val="20"/>
+          <w:szCs w:val="20"/>
+        </w:rPr>
+      </w:pPr>
+      <w:r>
+        <w:rPr>
+          <w:sz w:val="20"/>
+          <w:szCs w:val="20"/>
+          <w:rtl w:val="0"/>
+        </w:rPr>
+        <w:t xml:space="preserve">CrewID: id of the crew that cleaned up</w:t>
+      </w:r>
+    </w:p>
+    <w:p>
+      <w:pPr>
+        <w:numPr>
+          <w:ilvl w:val="4"/>
+          <w:numId w:val="1"/>
+        </w:numPr>
+        <w:spacing w:line="331.2" w:lineRule="auto"/>
+        <w:ind w:left="3600" w:hanging="360"/>
+        <w:contextualSpacing w:val="1"/>
+        <w:rPr>
+          <w:sz w:val="20"/>
+          <w:szCs w:val="20"/>
+        </w:rPr>
+      </w:pPr>
+      <w:r>
+        <w:rPr>
+          <w:sz w:val="20"/>
+          <w:szCs w:val="20"/>
+          <w:rtl w:val="0"/>
+        </w:rPr>
+        <w:t xml:space="preserve">incidentID: incident id</w:t>
+      </w:r>
+    </w:p>
+    <w:p>
+      <w:pPr>
+        <w:numPr>
+          <w:ilvl w:val="3"/>
+          <w:numId w:val="1"/>
+        </w:numPr>
+        <w:spacing w:line="331.2" w:lineRule="auto"/>
+        <w:ind w:left="2880" w:hanging="360"/>
+        <w:contextualSpacing w:val="1"/>
+        <w:rPr>
+          <w:sz w:val="20"/>
+          <w:szCs w:val="20"/>
+        </w:rPr>
+      </w:pPr>
+      <w:r>
+        <w:rPr>
+          <w:sz w:val="20"/>
+          <w:szCs w:val="20"/>
+          <w:rtl w:val="0"/>
+        </w:rPr>
+        <w:t xml:space="preserve">Class: OfflineInfo:</w:t>
+      </w:r>
+    </w:p>
+    <w:p>
+      <w:pPr>
+        <w:numPr>
+          <w:ilvl w:val="4"/>
+          <w:numId w:val="1"/>
+        </w:numPr>
+        <w:spacing w:line="331.2" w:lineRule="auto"/>
+        <w:ind w:left="3600" w:hanging="360"/>
+        <w:contextualSpacing w:val="1"/>
+        <w:rPr>
+          <w:sz w:val="20"/>
+          <w:szCs w:val="20"/>
+        </w:rPr>
+      </w:pPr>
+      <w:r>
+        <w:rPr>
+          <w:sz w:val="20"/>
+          <w:szCs w:val="20"/>
+          <w:rtl w:val="0"/>
+        </w:rPr>
+        <w:t xml:space="preserve">OfficerID: officer’s id</w:t>
+      </w:r>
+    </w:p>
+    <w:p>
+      <w:pPr>
+        <w:numPr>
+          <w:ilvl w:val="4"/>
+          <w:numId w:val="1"/>
+        </w:numPr>
+        <w:spacing w:line="331.2" w:lineRule="auto"/>
+        <w:ind w:left="3600" w:hanging="360"/>
+        <w:contextualSpacing w:val="1"/>
+        <w:rPr>
+          <w:sz w:val="20"/>
+          <w:szCs w:val="20"/>
+        </w:rPr>
+      </w:pPr>
+      <w:r>
+        <w:rPr>
+          <w:sz w:val="20"/>
+          <w:szCs w:val="20"/>
+          <w:rtl w:val="0"/>
+        </w:rPr>
+        <w:t xml:space="preserve">Name: name of officer</w:t>
+      </w:r>
+    </w:p>
+    <w:p>
+      <w:pPr>
+        <w:numPr>
+          <w:ilvl w:val="4"/>
+          <w:numId w:val="1"/>
+        </w:numPr>
+        <w:spacing w:line="331.2" w:lineRule="auto"/>
+        <w:ind w:left="3600" w:hanging="360"/>
+        <w:contextualSpacing w:val="1"/>
+        <w:rPr>
+          <w:sz w:val="20"/>
+          <w:szCs w:val="20"/>
+        </w:rPr>
+      </w:pPr>
+      <w:r>
+        <w:rPr>
+          <w:sz w:val="20"/>
+          <w:szCs w:val="20"/>
+          <w:rtl w:val="0"/>
+        </w:rPr>
+        <w:t xml:space="preserve">Hotspot: is this location hot with crime</w:t>
+      </w:r>
+    </w:p>
+    <w:p>
+      <w:pPr>
+        <w:numPr>
+          <w:ilvl w:val="4"/>
+          <w:numId w:val="1"/>
+        </w:numPr>
+        <w:spacing w:line="331.2" w:lineRule="auto"/>
+        <w:ind w:left="3600" w:hanging="360"/>
+        <w:contextualSpacing w:val="1"/>
+        <w:rPr>
+          <w:sz w:val="20"/>
+          <w:szCs w:val="20"/>
+        </w:rPr>
+      </w:pPr>
+      <w:r>
+        <w:rPr>
+          <w:sz w:val="20"/>
+          <w:szCs w:val="20"/>
+          <w:rtl w:val="0"/>
+        </w:rPr>
+        <w:t xml:space="preserve">AnalysisPriv: sets scope for how much the officer can view and or edit from the analysis of data</w:t>
+      </w:r>
+    </w:p>
+    <w:p>
+      <w:pPr>
+        <w:numPr>
+          <w:ilvl w:val="3"/>
+          <w:numId w:val="1"/>
+        </w:numPr>
+        <w:spacing w:line="331.2" w:lineRule="auto"/>
+        <w:ind w:left="2880" w:hanging="360"/>
+        <w:contextualSpacing w:val="1"/>
+        <w:rPr>
+          <w:sz w:val="20"/>
+          <w:szCs w:val="20"/>
+        </w:rPr>
+      </w:pPr>
+      <w:r>
+        <w:rPr>
+          <w:sz w:val="20"/>
+          <w:szCs w:val="20"/>
+          <w:rtl w:val="0"/>
+        </w:rPr>
+        <w:t xml:space="preserve">Class: UserAccess (foreign key = Information)</w:t>
+      </w:r>
+    </w:p>
+    <w:p>
+      <w:pPr>
+        <w:numPr>
+          <w:ilvl w:val="4"/>
+          <w:numId w:val="1"/>
+        </w:numPr>
+        <w:ind w:left="3600" w:hanging="360"/>
+        <w:contextualSpacing w:val="1"/>
+        <w:rPr>
+          <w:sz w:val="20"/>
+          <w:szCs w:val="20"/>
+        </w:rPr>
+      </w:pPr>
+      <w:r>
+        <w:rPr>
+          <w:sz w:val="20"/>
+          <w:szCs w:val="20"/>
+          <w:rtl w:val="0"/>
+        </w:rPr>
+        <w:t xml:space="preserve">UserAccessLevel: this is the foreign key related to the Information class - it decides if the user has access to the information and which of the variables.</w:t>
+      </w:r>
+      <w:r>
+        <w:rPr>
+          <w:rtl w:val="0"/>
+        </w:rPr>
       </w:r>
     </w:p>
     <w:p>
@@ -9455,7 +9954,28 @@
           <w:rFonts w:ascii="Cambria" w:cs="Cambria" w:eastAsia="Cambria" w:hAnsi="Cambria"/>
           <w:rtl w:val="0"/>
         </w:rPr>
-        <w:t xml:space="preserve">Database/data structure design</w:t>
+        <w:t xml:space="preserve">Alternatives investigated and rationale for selection</w:t>
+      </w:r>
+    </w:p>
+    <w:p>
+      <w:pPr>
+        <w:numPr>
+          <w:ilvl w:val="2"/>
+          <w:numId w:val="1"/>
+        </w:numPr>
+        <w:ind w:left="2160" w:hanging="360"/>
+        <w:contextualSpacing w:val="1"/>
+        <w:rPr>
+          <w:rFonts w:ascii="Cambria" w:cs="Cambria" w:eastAsia="Cambria" w:hAnsi="Cambria"/>
+          <w:u w:val="none"/>
+        </w:rPr>
+      </w:pPr>
+      <w:r>
+        <w:rPr>
+          <w:rFonts w:ascii="Cambria" w:cs="Cambria" w:eastAsia="Cambria" w:hAnsi="Cambria"/>
+          <w:rtl w:val="0"/>
+        </w:rPr>
+        <w:t xml:space="preserve">MYSQL vs SQLLite (mysql was more robust and offered the features needed for multiple connections)</w:t>
       </w:r>
     </w:p>
     <w:p>
@@ -9476,7 +9996,49 @@
           <w:rFonts w:ascii="Cambria" w:cs="Cambria" w:eastAsia="Cambria" w:hAnsi="Cambria"/>
           <w:rtl w:val="0"/>
         </w:rPr>
-        <w:t xml:space="preserve">User interface prototype</w:t>
+        <w:t xml:space="preserve">Database/data structure design</w:t>
+      </w:r>
+    </w:p>
+    <w:p>
+      <w:pPr>
+        <w:numPr>
+          <w:ilvl w:val="2"/>
+          <w:numId w:val="1"/>
+        </w:numPr>
+        <w:ind w:left="2160" w:hanging="360"/>
+        <w:contextualSpacing w:val="1"/>
+        <w:rPr>
+          <w:rFonts w:ascii="Cambria" w:cs="Cambria" w:eastAsia="Cambria" w:hAnsi="Cambria"/>
+          <w:u w:val="none"/>
+        </w:rPr>
+      </w:pPr>
+      <w:r>
+        <w:rPr>
+          <w:rFonts w:ascii="Cambria" w:cs="Cambria" w:eastAsia="Cambria" w:hAnsi="Cambria"/>
+          <w:rtl w:val="0"/>
+        </w:rPr>
+        <w:t xml:space="preserve">Primary to foreign key relational database</w:t>
+      </w:r>
+    </w:p>
+    <w:p>
+      <w:pPr>
+        <w:numPr>
+          <w:ilvl w:val="2"/>
+          <w:numId w:val="1"/>
+        </w:numPr>
+        <w:ind w:left="2160" w:hanging="360"/>
+        <w:contextualSpacing w:val="1"/>
+        <w:rPr>
+          <w:rFonts w:ascii="Cambria" w:cs="Cambria" w:eastAsia="Cambria" w:hAnsi="Cambria"/>
+          <w:u w:val="none"/>
+        </w:rPr>
+      </w:pPr>
+      <w:r>
+        <w:rPr>
+          <w:rFonts w:ascii="Cambria" w:cs="Cambria" w:eastAsia="Cambria" w:hAnsi="Cambria"/>
+          <w:rtl w:val="0"/>
+        </w:rPr>
+        <w:t xml:space="preserve">Online/Offline data filters</w:t>
       </w:r>
     </w:p>
     <w:p>
@@ -9497,7 +10059,61 @@
           <w:rFonts w:ascii="Cambria" w:cs="Cambria" w:eastAsia="Cambria" w:hAnsi="Cambria"/>
           <w:rtl w:val="0"/>
         </w:rPr>
-        <w:t xml:space="preserve">Detailed design</w:t>
+        <w:t xml:space="preserve">User interface prototype</w:t>
+      </w:r>
+    </w:p>
+    <w:p>
+      <w:pPr>
+        <w:numPr>
+          <w:ilvl w:val="2"/>
+          <w:numId w:val="1"/>
+        </w:numPr>
+        <w:ind w:left="2160" w:hanging="360"/>
+        <w:contextualSpacing w:val="1"/>
+        <w:jc w:val="center"/>
+        <w:rPr>
+          <w:rFonts w:ascii="Cambria" w:cs="Cambria" w:eastAsia="Cambria" w:hAnsi="Cambria"/>
+          <w:u w:val="none"/>
+        </w:rPr>
+      </w:pPr>
+      <w:r>
+        <w:drawing>
+          <wp:inline distB="114300" distT="114300" distL="114300" distR="114300">
+            <wp:extent cx="4443413" cy="2784254"/>
+            <wp:effectExtent b="0" l="0" r="0" t="0"/>
+            <wp:docPr id="3" name="image07.png"/>
+            <a:graphic>
+              <a:graphicData uri="http://schemas.openxmlformats.org/drawingml/2006/picture">
+                <pic:pic>
+                  <pic:nvPicPr>
+                    <pic:cNvPr id="0" name="image07.png"/>
+                    <pic:cNvPicPr preferRelativeResize="0"/>
+                  </pic:nvPicPr>
+                  <pic:blipFill>
+                    <a:blip r:embed="rId10"/>
+                    <a:srcRect b="0" l="0" r="0" t="0"/>
+                    <a:stretch>
+                      <a:fillRect/>
+                    </a:stretch>
+                  </pic:blipFill>
+                  <pic:spPr>
+                    <a:xfrm>
+                      <a:off x="0" y="0"/>
+                      <a:ext cx="4443413" cy="2784254"/>
+                    </a:xfrm>
+                    <a:prstGeom prst="rect"/>
+                    <a:ln/>
+                  </pic:spPr>
+                </pic:pic>
+              </a:graphicData>
+            </a:graphic>
+          </wp:inline>
+        </w:drawing>
+      </w:r>
+      <w:r>
+        <w:rPr>
+          <w:rtl w:val="0"/>
+        </w:rPr>
       </w:r>
     </w:p>
     <w:p>
@@ -9519,6 +10135,27 @@
           <w:rtl w:val="0"/>
         </w:rPr>
         <w:t xml:space="preserve">Informal notes related to design activities</w:t>
+      </w:r>
+    </w:p>
+    <w:p>
+      <w:pPr>
+        <w:numPr>
+          <w:ilvl w:val="2"/>
+          <w:numId w:val="1"/>
+        </w:numPr>
+        <w:ind w:left="2160" w:hanging="360"/>
+        <w:contextualSpacing w:val="1"/>
+        <w:rPr>
+          <w:rFonts w:ascii="Cambria" w:cs="Cambria" w:eastAsia="Cambria" w:hAnsi="Cambria"/>
+          <w:u w:val="none"/>
+        </w:rPr>
+      </w:pPr>
+      <w:r>
+        <w:rPr>
+          <w:rFonts w:ascii="Cambria" w:cs="Cambria" w:eastAsia="Cambria" w:hAnsi="Cambria"/>
+          <w:rtl w:val="0"/>
+        </w:rPr>
+        <w:t xml:space="preserve">The integration is the only part left the website and offline ui work by themselves and now the data will be stored in a mutual buffer to update edits made.</w:t>
       </w:r>
     </w:p>
     <w:p>

</xml_diff>

<commit_message>
updated files before deliverables due date...still need the test data from Jose but all is looks good.
</commit_message>
<xml_diff>
--- a/Project_Files/Project_Notebook/ProjectNotebook.docx
+++ b/Project_Files/Project_Notebook/ProjectNotebook.docx
@@ -10177,6 +10177,28 @@
           <w:rtl w:val="0"/>
         </w:rPr>
         <w:t xml:space="preserve">Design review/inspection notes (top level and detailed-optional*)</w:t>
+      </w:r>
+    </w:p>
+    <w:p>
+      <w:pPr>
+        <w:numPr>
+          <w:ilvl w:val="2"/>
+          <w:numId w:val="1"/>
+        </w:numPr>
+        <w:ind w:left="2160" w:hanging="360"/>
+        <w:contextualSpacing w:val="1"/>
+        <w:rPr>
+          <w:rFonts w:ascii="Cambria" w:cs="Cambria" w:eastAsia="Cambria" w:hAnsi="Cambria"/>
+          <w:i w:val="1"/>
+        </w:rPr>
+      </w:pPr>
+      <w:r>
+        <w:rPr>
+          <w:rFonts w:ascii="Cambria" w:cs="Cambria" w:eastAsia="Cambria" w:hAnsi="Cambria"/>
+          <w:i w:val="1"/>
+          <w:rtl w:val="0"/>
+        </w:rPr>
+        <w:t xml:space="preserve">See ERD above (section 4.g.i)</w:t>
       </w:r>
     </w:p>
     <w:p>

</xml_diff>